<commit_message>
update doc organization and readme
</commit_message>
<xml_diff>
--- a/kedro-hr-crew-workflow/data/hr_recruiting/output/hr_report.docx
+++ b/kedro-hr-crew-workflow/data/hr_recruiting/output/hr_report.docx
@@ -150,7 +150,7 @@
         <w:pStyle w:val="ListBullet"/>
       </w:pPr>
       <w:r>
-        <w:t>Strong proficiency in Python, Java, or Go</w:t>
+        <w:t>Strong proficiency in Python, Java, or Go (high confidence).</w:t>
       </w:r>
     </w:p>
     <w:p>
@@ -158,7 +158,7 @@
         <w:pStyle w:val="ListBullet"/>
       </w:pPr>
       <w:r>
-        <w:t>Solid understanding of relational databases (PostgreSQL, MySQL) and NoSQL databases (MongoDB, Redis)</w:t>
+        <w:t>Solid understanding of relational databases and NoSQL databases (high confidence).</w:t>
       </w:r>
     </w:p>
     <w:p>
@@ -166,7 +166,7 @@
         <w:pStyle w:val="ListBullet"/>
       </w:pPr>
       <w:r>
-        <w:t>Knowledge of containerization technologies (Docker, Kubernetes)</w:t>
+        <w:t>Knowledge of containerization technologies (high confidence).</w:t>
       </w:r>
     </w:p>
     <w:p/>
@@ -183,7 +183,7 @@
         <w:pStyle w:val="ListBullet"/>
       </w:pPr>
       <w:r>
-        <w:t>Experience with version control systems (Git) and CI/CD pipelines</w:t>
+        <w:t>Experience with version control systems (Git) and CI/CD pipelines is only moderately covered.</w:t>
       </w:r>
     </w:p>
     <w:p>
@@ -191,7 +191,7 @@
         <w:pStyle w:val="ListBullet"/>
       </w:pPr>
       <w:r>
-        <w:t>Bachelor's degree in Computer Science, Engineering, or related field</w:t>
+        <w:t>Bachelor's degree in a related field is only moderately covered.</w:t>
       </w:r>
     </w:p>
     <w:p>
@@ -199,7 +199,7 @@
         <w:pStyle w:val="ListBullet"/>
       </w:pPr>
       <w:r>
-        <w:t>Knowledge of system design patterns and best practices</w:t>
+        <w:t>Knowledge of system design patterns and best practices is the least covered.</w:t>
       </w:r>
     </w:p>
     <w:p/>
@@ -484,7 +484,9 @@
         <w:t>Thank you for your application for the Senior Software Engineer - Backend position. We are currently reviewing your application and will be in touch shortly.</w:t>
         <w:br/>
         <w:br/>
-        <w:t>- Consider asking the candidate about their practical experience with CI/CD pipelines and system design patterns during the interview.</w:t>
+        <w:t>- Clarify the candidate's experience with version control systems and CI/CD pipelines.</w:t>
+        <w:br/>
+        <w:t>- Verify the educational background to ensure it meets the job requirements.</w:t>
         <w:br/>
         <w:br/>
         <w:t>Best regards,</w:t>
@@ -507,7 +509,15 @@
         <w:pStyle w:val="ListBullet"/>
       </w:pPr>
       <w:r>
-        <w:t>Consider asking the candidate about their practical experience with CI/CD pipelines and system design patterns during the interview.</w:t>
+        <w:t>Clarify the candidate's experience with version control systems and CI/CD pipelines.</w:t>
+      </w:r>
+    </w:p>
+    <w:p>
+      <w:pPr>
+        <w:pStyle w:val="ListBullet"/>
+      </w:pPr>
+      <w:r>
+        <w:t>Verify the educational background to ensure it meets the job requirements.</w:t>
       </w:r>
     </w:p>
     <w:p/>

</xml_diff>

<commit_message>
modified architecture and run successful
</commit_message>
<xml_diff>
--- a/kedro-hr-crew-workflow/data/hr_recruiting/output/hr_report.docx
+++ b/kedro-hr-crew-workflow/data/hr_recruiting/output/hr_report.docx
@@ -150,7 +150,7 @@
         <w:pStyle w:val="ListBullet"/>
       </w:pPr>
       <w:r>
-        <w:t>Strong proficiency in Python, Java, or Go (high confidence).</w:t>
+        <w:t>Strong proficiency in Python, Java, or Go</w:t>
       </w:r>
     </w:p>
     <w:p>
@@ -158,7 +158,7 @@
         <w:pStyle w:val="ListBullet"/>
       </w:pPr>
       <w:r>
-        <w:t>Solid understanding of relational databases and NoSQL databases (high confidence).</w:t>
+        <w:t>Solid understanding of relational databases (PostgreSQL, MySQL) and NoSQL databases (MongoDB, Redis)</w:t>
       </w:r>
     </w:p>
     <w:p>
@@ -166,7 +166,7 @@
         <w:pStyle w:val="ListBullet"/>
       </w:pPr>
       <w:r>
-        <w:t>Knowledge of containerization technologies (high confidence).</w:t>
+        <w:t>Knowledge of containerization technologies (Docker, Kubernetes)</w:t>
       </w:r>
     </w:p>
     <w:p/>
@@ -183,7 +183,7 @@
         <w:pStyle w:val="ListBullet"/>
       </w:pPr>
       <w:r>
-        <w:t>Experience with version control systems (Git) and CI/CD pipelines is only moderately covered.</w:t>
+        <w:t>Limited experience with version control systems (Git) and CI/CD pipelines</w:t>
       </w:r>
     </w:p>
     <w:p>
@@ -191,7 +191,7 @@
         <w:pStyle w:val="ListBullet"/>
       </w:pPr>
       <w:r>
-        <w:t>Bachelor's degree in a related field is only moderately covered.</w:t>
+        <w:t>Bachelor's degree not strongly supported</w:t>
       </w:r>
     </w:p>
     <w:p>
@@ -199,7 +199,32 @@
         <w:pStyle w:val="ListBullet"/>
       </w:pPr>
       <w:r>
-        <w:t>Knowledge of system design patterns and best practices is the least covered.</w:t>
+        <w:t>Knowledge of system design patterns and best practices is weak</w:t>
+      </w:r>
+    </w:p>
+    <w:p/>
+    <w:p>
+      <w:pPr>
+        <w:pStyle w:val="Heading1"/>
+      </w:pPr>
+      <w:r>
+        <w:t>Risk Flags</w:t>
+      </w:r>
+    </w:p>
+    <w:p>
+      <w:pPr>
+        <w:pStyle w:val="ListBullet"/>
+      </w:pPr>
+      <w:r>
+        <w:t>⚠️ Low confidence in version control and CI/CD experience</w:t>
+      </w:r>
+    </w:p>
+    <w:p>
+      <w:pPr>
+        <w:pStyle w:val="ListBullet"/>
+      </w:pPr>
+      <w:r>
+        <w:t>⚠️ Weak educational background support</w:t>
       </w:r>
     </w:p>
     <w:p/>
@@ -484,11 +509,6 @@
         <w:t>Thank you for your application for the Senior Software Engineer - Backend position. We are currently reviewing your application and will be in touch shortly.</w:t>
         <w:br/>
         <w:br/>
-        <w:t>- Clarify the candidate's experience with version control systems and CI/CD pipelines.</w:t>
-        <w:br/>
-        <w:t>- Verify the educational background to ensure it meets the job requirements.</w:t>
-        <w:br/>
-        <w:br/>
         <w:t>Best regards,</w:t>
         <w:br/>
         <w:t>HR Team</w:t>
@@ -509,7 +529,7 @@
         <w:pStyle w:val="ListBullet"/>
       </w:pPr>
       <w:r>
-        <w:t>Clarify the candidate's experience with version control systems and CI/CD pipelines.</w:t>
+        <w:t>Consider a technical interview to assess practical skills in version control and CI/CD</w:t>
       </w:r>
     </w:p>
     <w:p>
@@ -517,7 +537,7 @@
         <w:pStyle w:val="ListBullet"/>
       </w:pPr>
       <w:r>
-        <w:t>Verify the educational background to ensure it meets the job requirements.</w:t>
+        <w:t>Verify educational qualifications and consider additional certifications</w:t>
       </w:r>
     </w:p>
     <w:p/>

</xml_diff>